<commit_message>
Fotos Mikrophon im Pics order
</commit_message>
<xml_diff>
--- a/Dokumentenschleuse/Lastenheft.docx
+++ b/Dokumentenschleuse/Lastenheft.docx
@@ -1,13 +1,19 @@
 
 <file path=word/document.xml><?xml version="1.0" encoding="utf-8"?>
-<w:document xmlns:wpc="http://schemas.microsoft.com/office/word/2010/wordprocessingCanvas" xmlns:cx="http://schemas.microsoft.com/office/drawing/2014/chartex" xmlns:cx1="http://schemas.microsoft.com/office/drawing/2015/9/8/chartex" xmlns:cx2="http://schemas.microsoft.com/office/drawing/2015/10/21/chartex" xmlns:cx3="http://schemas.microsoft.com/office/drawing/2016/5/9/chartex" xmlns:cx4="http://schemas.microsoft.com/office/drawing/2016/5/10/chartex" xmlns:cx5="http://schemas.microsoft.com/office/drawing/2016/5/11/chartex" xmlns:cx6="http://schemas.microsoft.com/office/drawing/2016/5/12/chartex" xmlns:cx7="http://schemas.microsoft.com/office/drawing/2016/5/13/chartex" xmlns:cx8="http://schemas.microsoft.com/office/drawing/2016/5/14/chartex" xmlns:mc="http://schemas.openxmlformats.org/markup-compatibility/2006" xmlns:aink="http://schemas.microsoft.com/office/drawing/2016/ink" xmlns:am3d="http://schemas.microsoft.com/office/drawing/2017/model3d" xmlns:o="urn:schemas-microsoft-com:office:office" xmlns:r="http://schemas.openxmlformats.org/officeDocument/2006/relationships" xmlns:m="http://schemas.openxmlformats.org/officeDocument/2006/math" xmlns:v="urn:schemas-microsoft-com:vml" xmlns:wp14="http://schemas.microsoft.com/office/word/2010/wordprocessingDrawing" xmlns:wp="http://schemas.openxmlformats.org/drawingml/2006/wordprocessingDrawing" xmlns:w10="urn:schemas-microsoft-com:office:word" xmlns:w="http://schemas.openxmlformats.org/wordprocessingml/2006/main" xmlns:w14="http://schemas.microsoft.com/office/word/2010/wordml" xmlns:w15="http://schemas.microsoft.com/office/word/2012/wordml" xmlns:w16cex="http://schemas.microsoft.com/office/word/2018/wordml/cex" xmlns:w16cid="http://schemas.microsoft.com/office/word/2016/wordml/cid" xmlns:w16="http://schemas.microsoft.com/office/word/2018/wordml" xmlns:w16se="http://schemas.microsoft.com/office/word/2015/wordml/symex" xmlns:wpg="http://schemas.microsoft.com/office/word/2010/wordprocessingGroup" xmlns:wpi="http://schemas.microsoft.com/office/word/2010/wordprocessingInk" xmlns:wne="http://schemas.microsoft.com/office/word/2006/wordml" xmlns:wps="http://schemas.microsoft.com/office/word/2010/wordprocessingShape" mc:Ignorable="w14 w15 w16se w16cid w16 w16cex wp14">
+<w:document xmlns:wpc="http://schemas.microsoft.com/office/word/2010/wordprocessingCanvas" xmlns:cx="http://schemas.microsoft.com/office/drawing/2014/chartex" xmlns:cx1="http://schemas.microsoft.com/office/drawing/2015/9/8/chartex" xmlns:cx2="http://schemas.microsoft.com/office/drawing/2015/10/21/chartex" xmlns:cx3="http://schemas.microsoft.com/office/drawing/2016/5/9/chartex" xmlns:cx4="http://schemas.microsoft.com/office/drawing/2016/5/10/chartex" xmlns:cx5="http://schemas.microsoft.com/office/drawing/2016/5/11/chartex" xmlns:cx6="http://schemas.microsoft.com/office/drawing/2016/5/12/chartex" xmlns:cx7="http://schemas.microsoft.com/office/drawing/2016/5/13/chartex" xmlns:cx8="http://schemas.microsoft.com/office/drawing/2016/5/14/chartex" xmlns:mc="http://schemas.openxmlformats.org/markup-compatibility/2006" xmlns:aink="http://schemas.microsoft.com/office/drawing/2016/ink" xmlns:am3d="http://schemas.microsoft.com/office/drawing/2017/model3d" xmlns:o="urn:schemas-microsoft-com:office:office" xmlns:r="http://schemas.openxmlformats.org/officeDocument/2006/relationships" xmlns:m="http://schemas.openxmlformats.org/officeDocument/2006/math" xmlns:v="urn:schemas-microsoft-com:vml" xmlns:wp14="http://schemas.microsoft.com/office/word/2010/wordprocessingDrawing" xmlns:wp="http://schemas.openxmlformats.org/drawingml/2006/wordprocessingDrawing" xmlns:w10="urn:schemas-microsoft-com:office:word" xmlns:w="http://schemas.openxmlformats.org/wordprocessingml/2006/main" xmlns:w14="http://schemas.microsoft.com/office/word/2010/wordml" xmlns:w15="http://schemas.microsoft.com/office/word/2012/wordml" xmlns:w16cid="http://schemas.microsoft.com/office/word/2016/wordml/cid" xmlns:w16se="http://schemas.microsoft.com/office/word/2015/wordml/symex" xmlns:wpg="http://schemas.microsoft.com/office/word/2010/wordprocessingGroup" xmlns:wpi="http://schemas.microsoft.com/office/word/2010/wordprocessingInk" xmlns:wne="http://schemas.microsoft.com/office/word/2006/wordml" xmlns:wps="http://schemas.microsoft.com/office/word/2010/wordprocessingShape" mc:Ignorable="w14 w15 w16se w16cid wp14">
   <w:body>
     <w:p>
       <w:pPr>
         <w:jc w:val="center"/>
       </w:pPr>
       <w:r>
-        <w:t>Trafic</w:t>
+        <w:t>Tra</w:t>
+      </w:r>
+      <w:r>
+        <w:t>f</w:t>
+      </w:r>
+      <w:r>
+        <w:t>fic</w:t>
       </w:r>
       <w:r>
         <w:t>-</w:t>
@@ -16,11 +22,16 @@
         <w:t>Nois</w:t>
       </w:r>
       <w:r>
+        <w:t>e</w:t>
+      </w:r>
+      <w:r>
         <w:t>-</w:t>
       </w:r>
+      <w:proofErr w:type="spellStart"/>
       <w:r>
         <w:t>Detector</w:t>
       </w:r>
+      <w:proofErr w:type="spellEnd"/>
     </w:p>
     <w:p>
       <w:pPr>
@@ -149,7 +160,13 @@
         <w:t xml:space="preserve">Dabei sollen </w:t>
       </w:r>
       <w:r>
-        <w:t xml:space="preserve">innerorts bis 50Km/h </w:t>
+        <w:t>innerorts bis 50</w:t>
+      </w:r>
+      <w:r>
+        <w:t xml:space="preserve"> </w:t>
+      </w:r>
+      <w:r>
+        <w:t xml:space="preserve">Km/h </w:t>
       </w:r>
       <w:r>
         <w:t xml:space="preserve">mindestens drei Fahrspuren, mit </w:t>
@@ -158,7 +175,12 @@
         <w:t>einer</w:t>
       </w:r>
       <w:r>
-        <w:t xml:space="preserve"> Option auf zwei weitere, abgedeckt werden. </w:t>
+        <w:t xml:space="preserve"> Option auf zwei weitere</w:t>
+      </w:r>
+      <w:bookmarkStart w:id="0" w:name="_GoBack"/>
+      <w:bookmarkEnd w:id="0"/>
+      <w:r>
+        <w:t xml:space="preserve">, abgedeckt werden. </w:t>
       </w:r>
       <w:r>
         <w:t>Er</w:t>
@@ -179,10 +201,10 @@
         <w:t xml:space="preserve"> in einem handelsüblichen Rucksack</w:t>
       </w:r>
       <w:r>
-        <w:t>, für den Privatgebrauch,</w:t>
-      </w:r>
-      <w:r>
-        <w:t xml:space="preserve"> verstaubar, transprotierbar und aufbaubar </w:t>
+        <w:t xml:space="preserve"> </w:t>
+      </w:r>
+      <w:r>
+        <w:t xml:space="preserve">verstaubar, transprotierbar und aufbaubar </w:t>
       </w:r>
       <w:r>
         <w:t>ist</w:t>
@@ -221,75 +243,87 @@
         <w:t xml:space="preserve">, </w:t>
       </w:r>
       <w:r>
-        <w:t>an einen PC</w:t>
+        <w:t xml:space="preserve">an </w:t>
+      </w:r>
+      <w:r>
+        <w:t>Peripheriegerät gesendet</w:t>
+      </w:r>
+      <w:r>
+        <w:t>, um dort von einem Benutzer kontrolliert zu werden.</w:t>
       </w:r>
       <w:r>
         <w:t xml:space="preserve"> </w:t>
       </w:r>
       <w:r>
-        <w:t>übersandt</w:t>
-      </w:r>
-      <w:r>
-        <w:t>, um dort von einem Benutzer kontrolliert zu werden.</w:t>
+        <w:t xml:space="preserve">Der Benutzer </w:t>
+      </w:r>
+      <w:r>
+        <w:t xml:space="preserve">kann sich in einem </w:t>
+      </w:r>
+      <w:r>
+        <w:t>Aktionsr</w:t>
+      </w:r>
+      <w:r>
+        <w:t>adius</w:t>
+      </w:r>
+      <w:r>
+        <w:t xml:space="preserve"> bis</w:t>
+      </w:r>
+      <w:r>
+        <w:t xml:space="preserve"> 30m befinde</w:t>
+      </w:r>
+      <w:r>
+        <w:t>n und soll zusätzlich die Möglichkeit der Fernwartung betreiben können</w:t>
+      </w:r>
+      <w:r>
+        <w:t xml:space="preserve">. </w:t>
+      </w:r>
+      <w:r>
+        <w:t>Die Me</w:t>
+      </w:r>
+      <w:r>
+        <w:t>s</w:t>
+      </w:r>
+      <w:r>
+        <w:t>stoler</w:t>
+      </w:r>
+      <w:r>
+        <w:t>anz</w:t>
       </w:r>
       <w:r>
         <w:t xml:space="preserve"> </w:t>
       </w:r>
-      <w:r>
-        <w:t xml:space="preserve">Dieser kann sich in einem </w:t>
-      </w:r>
-      <w:r>
-        <w:t>Aktionsr</w:t>
-      </w:r>
-      <w:r>
-        <w:t>adius</w:t>
-      </w:r>
-      <w:r>
-        <w:t xml:space="preserve"> bis</w:t>
-      </w:r>
-      <w:r>
-        <w:t xml:space="preserve"> 30m befinde</w:t>
-      </w:r>
-      <w:r>
-        <w:t>n und soll zusätzlich die Möglichkeit der Fernwartung betreiben können</w:t>
-      </w:r>
-      <w:r>
-        <w:t xml:space="preserve">. </w:t>
-      </w:r>
-      <w:r>
-        <w:t>Die Me</w:t>
-      </w:r>
-      <w:r>
-        <w:t>s</w:t>
-      </w:r>
-      <w:r>
-        <w:t>stoler</w:t>
-      </w:r>
-      <w:r>
-        <w:t>anz</w:t>
+      <w:proofErr w:type="gramStart"/>
+      <w:r>
+        <w:t xml:space="preserve">des </w:t>
+      </w:r>
+      <w:r>
+        <w:t>Prototypen</w:t>
+      </w:r>
+      <w:proofErr w:type="gramEnd"/>
+      <w:r>
+        <w:t xml:space="preserve"> soll 0,5 – 1,0m nicht überschreiten. </w:t>
+      </w:r>
+      <w:r>
+        <w:t>Er</w:t>
+      </w:r>
+      <w:r>
+        <w:t xml:space="preserve"> soll eine </w:t>
+      </w:r>
+      <w:r>
+        <w:t>Fehlerwahrscheinlichkeit von 99% erreichen. Die Messungen sollen mit einer Messfrequenz von 48</w:t>
       </w:r>
       <w:r>
         <w:t xml:space="preserve"> </w:t>
       </w:r>
-      <w:proofErr w:type="gramStart"/>
-      <w:r>
-        <w:t xml:space="preserve">des </w:t>
-      </w:r>
-      <w:r>
-        <w:t>Prototypen</w:t>
-      </w:r>
-      <w:proofErr w:type="gramEnd"/>
-      <w:r>
-        <w:t xml:space="preserve"> soll 0,5 – 1,0m nicht überschreiten. </w:t>
-      </w:r>
-      <w:r>
-        <w:t>Er</w:t>
-      </w:r>
-      <w:r>
-        <w:t xml:space="preserve"> soll eine </w:t>
-      </w:r>
-      <w:r>
-        <w:t xml:space="preserve">Fehlerwahrscheinlichkeit von 99% erreichen. Die Messungen sollen mit einer Messfrequenz von 48kHz bei 24Bit durchgeführt werden. </w:t>
+      <w:r>
+        <w:t>kHz bei 24</w:t>
+      </w:r>
+      <w:r>
+        <w:t xml:space="preserve"> </w:t>
+      </w:r>
+      <w:r>
+        <w:t xml:space="preserve">Bit durchgeführt werden. </w:t>
       </w:r>
     </w:p>
     <w:p>
@@ -314,7 +348,7 @@
 </file>
 
 <file path=word/endnotes.xml><?xml version="1.0" encoding="utf-8"?>
-<w:endnotes xmlns:wpc="http://schemas.microsoft.com/office/word/2010/wordprocessingCanvas" xmlns:cx="http://schemas.microsoft.com/office/drawing/2014/chartex" xmlns:cx1="http://schemas.microsoft.com/office/drawing/2015/9/8/chartex" xmlns:cx2="http://schemas.microsoft.com/office/drawing/2015/10/21/chartex" xmlns:cx3="http://schemas.microsoft.com/office/drawing/2016/5/9/chartex" xmlns:cx4="http://schemas.microsoft.com/office/drawing/2016/5/10/chartex" xmlns:cx5="http://schemas.microsoft.com/office/drawing/2016/5/11/chartex" xmlns:cx6="http://schemas.microsoft.com/office/drawing/2016/5/12/chartex" xmlns:cx7="http://schemas.microsoft.com/office/drawing/2016/5/13/chartex" xmlns:cx8="http://schemas.microsoft.com/office/drawing/2016/5/14/chartex" xmlns:mc="http://schemas.openxmlformats.org/markup-compatibility/2006" xmlns:aink="http://schemas.microsoft.com/office/drawing/2016/ink" xmlns:am3d="http://schemas.microsoft.com/office/drawing/2017/model3d" xmlns:o="urn:schemas-microsoft-com:office:office" xmlns:r="http://schemas.openxmlformats.org/officeDocument/2006/relationships" xmlns:m="http://schemas.openxmlformats.org/officeDocument/2006/math" xmlns:v="urn:schemas-microsoft-com:vml" xmlns:wp14="http://schemas.microsoft.com/office/word/2010/wordprocessingDrawing" xmlns:wp="http://schemas.openxmlformats.org/drawingml/2006/wordprocessingDrawing" xmlns:w10="urn:schemas-microsoft-com:office:word" xmlns:w="http://schemas.openxmlformats.org/wordprocessingml/2006/main" xmlns:w14="http://schemas.microsoft.com/office/word/2010/wordml" xmlns:w15="http://schemas.microsoft.com/office/word/2012/wordml" xmlns:w16cex="http://schemas.microsoft.com/office/word/2018/wordml/cex" xmlns:w16cid="http://schemas.microsoft.com/office/word/2016/wordml/cid" xmlns:w16="http://schemas.microsoft.com/office/word/2018/wordml" xmlns:w16se="http://schemas.microsoft.com/office/word/2015/wordml/symex" xmlns:wpg="http://schemas.microsoft.com/office/word/2010/wordprocessingGroup" xmlns:wpi="http://schemas.microsoft.com/office/word/2010/wordprocessingInk" xmlns:wne="http://schemas.microsoft.com/office/word/2006/wordml" xmlns:wps="http://schemas.microsoft.com/office/word/2010/wordprocessingShape" mc:Ignorable="w14 w15 w16se w16cid w16 w16cex wp14">
+<w:endnotes xmlns:wpc="http://schemas.microsoft.com/office/word/2010/wordprocessingCanvas" xmlns:cx="http://schemas.microsoft.com/office/drawing/2014/chartex" xmlns:cx1="http://schemas.microsoft.com/office/drawing/2015/9/8/chartex" xmlns:cx2="http://schemas.microsoft.com/office/drawing/2015/10/21/chartex" xmlns:cx3="http://schemas.microsoft.com/office/drawing/2016/5/9/chartex" xmlns:cx4="http://schemas.microsoft.com/office/drawing/2016/5/10/chartex" xmlns:cx5="http://schemas.microsoft.com/office/drawing/2016/5/11/chartex" xmlns:cx6="http://schemas.microsoft.com/office/drawing/2016/5/12/chartex" xmlns:cx7="http://schemas.microsoft.com/office/drawing/2016/5/13/chartex" xmlns:cx8="http://schemas.microsoft.com/office/drawing/2016/5/14/chartex" xmlns:mc="http://schemas.openxmlformats.org/markup-compatibility/2006" xmlns:aink="http://schemas.microsoft.com/office/drawing/2016/ink" xmlns:am3d="http://schemas.microsoft.com/office/drawing/2017/model3d" xmlns:o="urn:schemas-microsoft-com:office:office" xmlns:r="http://schemas.openxmlformats.org/officeDocument/2006/relationships" xmlns:m="http://schemas.openxmlformats.org/officeDocument/2006/math" xmlns:v="urn:schemas-microsoft-com:vml" xmlns:wp14="http://schemas.microsoft.com/office/word/2010/wordprocessingDrawing" xmlns:wp="http://schemas.openxmlformats.org/drawingml/2006/wordprocessingDrawing" xmlns:w10="urn:schemas-microsoft-com:office:word" xmlns:w="http://schemas.openxmlformats.org/wordprocessingml/2006/main" xmlns:w14="http://schemas.microsoft.com/office/word/2010/wordml" xmlns:w15="http://schemas.microsoft.com/office/word/2012/wordml" xmlns:w16cid="http://schemas.microsoft.com/office/word/2016/wordml/cid" xmlns:w16se="http://schemas.microsoft.com/office/word/2015/wordml/symex" xmlns:wpg="http://schemas.microsoft.com/office/word/2010/wordprocessingGroup" xmlns:wpi="http://schemas.microsoft.com/office/word/2010/wordprocessingInk" xmlns:wne="http://schemas.microsoft.com/office/word/2006/wordml" xmlns:wps="http://schemas.microsoft.com/office/word/2010/wordprocessingShape" mc:Ignorable="w14 w15 w16se w16cid wp14">
   <w:endnote w:type="separator" w:id="-1">
     <w:p>
       <w:pPr>
@@ -339,7 +373,7 @@
 </file>
 
 <file path=word/footer1.xml><?xml version="1.0" encoding="utf-8"?>
-<w:ftr xmlns:wpc="http://schemas.microsoft.com/office/word/2010/wordprocessingCanvas" xmlns:cx="http://schemas.microsoft.com/office/drawing/2014/chartex" xmlns:cx1="http://schemas.microsoft.com/office/drawing/2015/9/8/chartex" xmlns:cx2="http://schemas.microsoft.com/office/drawing/2015/10/21/chartex" xmlns:cx3="http://schemas.microsoft.com/office/drawing/2016/5/9/chartex" xmlns:cx4="http://schemas.microsoft.com/office/drawing/2016/5/10/chartex" xmlns:cx5="http://schemas.microsoft.com/office/drawing/2016/5/11/chartex" xmlns:cx6="http://schemas.microsoft.com/office/drawing/2016/5/12/chartex" xmlns:cx7="http://schemas.microsoft.com/office/drawing/2016/5/13/chartex" xmlns:cx8="http://schemas.microsoft.com/office/drawing/2016/5/14/chartex" xmlns:mc="http://schemas.openxmlformats.org/markup-compatibility/2006" xmlns:aink="http://schemas.microsoft.com/office/drawing/2016/ink" xmlns:am3d="http://schemas.microsoft.com/office/drawing/2017/model3d" xmlns:o="urn:schemas-microsoft-com:office:office" xmlns:r="http://schemas.openxmlformats.org/officeDocument/2006/relationships" xmlns:m="http://schemas.openxmlformats.org/officeDocument/2006/math" xmlns:v="urn:schemas-microsoft-com:vml" xmlns:wp14="http://schemas.microsoft.com/office/word/2010/wordprocessingDrawing" xmlns:wp="http://schemas.openxmlformats.org/drawingml/2006/wordprocessingDrawing" xmlns:w10="urn:schemas-microsoft-com:office:word" xmlns:w="http://schemas.openxmlformats.org/wordprocessingml/2006/main" xmlns:w14="http://schemas.microsoft.com/office/word/2010/wordml" xmlns:w15="http://schemas.microsoft.com/office/word/2012/wordml" xmlns:w16cex="http://schemas.microsoft.com/office/word/2018/wordml/cex" xmlns:w16cid="http://schemas.microsoft.com/office/word/2016/wordml/cid" xmlns:w16="http://schemas.microsoft.com/office/word/2018/wordml" xmlns:w16se="http://schemas.microsoft.com/office/word/2015/wordml/symex" xmlns:wpg="http://schemas.microsoft.com/office/word/2010/wordprocessingGroup" xmlns:wpi="http://schemas.microsoft.com/office/word/2010/wordprocessingInk" xmlns:wne="http://schemas.microsoft.com/office/word/2006/wordml" xmlns:wps="http://schemas.microsoft.com/office/word/2010/wordprocessingShape" mc:Ignorable="w14 w15 w16se w16cid w16 w16cex wp14">
+<w:ftr xmlns:wpc="http://schemas.microsoft.com/office/word/2010/wordprocessingCanvas" xmlns:cx="http://schemas.microsoft.com/office/drawing/2014/chartex" xmlns:cx1="http://schemas.microsoft.com/office/drawing/2015/9/8/chartex" xmlns:cx2="http://schemas.microsoft.com/office/drawing/2015/10/21/chartex" xmlns:cx3="http://schemas.microsoft.com/office/drawing/2016/5/9/chartex" xmlns:cx4="http://schemas.microsoft.com/office/drawing/2016/5/10/chartex" xmlns:cx5="http://schemas.microsoft.com/office/drawing/2016/5/11/chartex" xmlns:cx6="http://schemas.microsoft.com/office/drawing/2016/5/12/chartex" xmlns:cx7="http://schemas.microsoft.com/office/drawing/2016/5/13/chartex" xmlns:cx8="http://schemas.microsoft.com/office/drawing/2016/5/14/chartex" xmlns:mc="http://schemas.openxmlformats.org/markup-compatibility/2006" xmlns:aink="http://schemas.microsoft.com/office/drawing/2016/ink" xmlns:am3d="http://schemas.microsoft.com/office/drawing/2017/model3d" xmlns:o="urn:schemas-microsoft-com:office:office" xmlns:r="http://schemas.openxmlformats.org/officeDocument/2006/relationships" xmlns:m="http://schemas.openxmlformats.org/officeDocument/2006/math" xmlns:v="urn:schemas-microsoft-com:vml" xmlns:wp14="http://schemas.microsoft.com/office/word/2010/wordprocessingDrawing" xmlns:wp="http://schemas.openxmlformats.org/drawingml/2006/wordprocessingDrawing" xmlns:w10="urn:schemas-microsoft-com:office:word" xmlns:w="http://schemas.openxmlformats.org/wordprocessingml/2006/main" xmlns:w14="http://schemas.microsoft.com/office/word/2010/wordml" xmlns:w15="http://schemas.microsoft.com/office/word/2012/wordml" xmlns:w16cid="http://schemas.microsoft.com/office/word/2016/wordml/cid" xmlns:w16se="http://schemas.microsoft.com/office/word/2015/wordml/symex" xmlns:wpg="http://schemas.microsoft.com/office/word/2010/wordprocessingGroup" xmlns:wpi="http://schemas.microsoft.com/office/word/2010/wordprocessingInk" xmlns:wne="http://schemas.microsoft.com/office/word/2006/wordml" xmlns:wps="http://schemas.microsoft.com/office/word/2010/wordprocessingShape" mc:Ignorable="w14 w15 w16se w16cid wp14">
   <w:p>
     <w:pPr>
       <w:pStyle w:val="Fuzeile"/>
@@ -349,7 +383,7 @@
 </file>
 
 <file path=word/footer2.xml><?xml version="1.0" encoding="utf-8"?>
-<w:ftr xmlns:wpc="http://schemas.microsoft.com/office/word/2010/wordprocessingCanvas" xmlns:cx="http://schemas.microsoft.com/office/drawing/2014/chartex" xmlns:cx1="http://schemas.microsoft.com/office/drawing/2015/9/8/chartex" xmlns:cx2="http://schemas.microsoft.com/office/drawing/2015/10/21/chartex" xmlns:cx3="http://schemas.microsoft.com/office/drawing/2016/5/9/chartex" xmlns:cx4="http://schemas.microsoft.com/office/drawing/2016/5/10/chartex" xmlns:cx5="http://schemas.microsoft.com/office/drawing/2016/5/11/chartex" xmlns:cx6="http://schemas.microsoft.com/office/drawing/2016/5/12/chartex" xmlns:cx7="http://schemas.microsoft.com/office/drawing/2016/5/13/chartex" xmlns:cx8="http://schemas.microsoft.com/office/drawing/2016/5/14/chartex" xmlns:mc="http://schemas.openxmlformats.org/markup-compatibility/2006" xmlns:aink="http://schemas.microsoft.com/office/drawing/2016/ink" xmlns:am3d="http://schemas.microsoft.com/office/drawing/2017/model3d" xmlns:o="urn:schemas-microsoft-com:office:office" xmlns:r="http://schemas.openxmlformats.org/officeDocument/2006/relationships" xmlns:m="http://schemas.openxmlformats.org/officeDocument/2006/math" xmlns:v="urn:schemas-microsoft-com:vml" xmlns:wp14="http://schemas.microsoft.com/office/word/2010/wordprocessingDrawing" xmlns:wp="http://schemas.openxmlformats.org/drawingml/2006/wordprocessingDrawing" xmlns:w10="urn:schemas-microsoft-com:office:word" xmlns:w="http://schemas.openxmlformats.org/wordprocessingml/2006/main" xmlns:w14="http://schemas.microsoft.com/office/word/2010/wordml" xmlns:w15="http://schemas.microsoft.com/office/word/2012/wordml" xmlns:w16cex="http://schemas.microsoft.com/office/word/2018/wordml/cex" xmlns:w16cid="http://schemas.microsoft.com/office/word/2016/wordml/cid" xmlns:w16="http://schemas.microsoft.com/office/word/2018/wordml" xmlns:w16se="http://schemas.microsoft.com/office/word/2015/wordml/symex" xmlns:wpg="http://schemas.microsoft.com/office/word/2010/wordprocessingGroup" xmlns:wpi="http://schemas.microsoft.com/office/word/2010/wordprocessingInk" xmlns:wne="http://schemas.microsoft.com/office/word/2006/wordml" xmlns:wps="http://schemas.microsoft.com/office/word/2010/wordprocessingShape" mc:Ignorable="w14 w15 w16se w16cid w16 w16cex wp14">
+<w:ftr xmlns:wpc="http://schemas.microsoft.com/office/word/2010/wordprocessingCanvas" xmlns:cx="http://schemas.microsoft.com/office/drawing/2014/chartex" xmlns:cx1="http://schemas.microsoft.com/office/drawing/2015/9/8/chartex" xmlns:cx2="http://schemas.microsoft.com/office/drawing/2015/10/21/chartex" xmlns:cx3="http://schemas.microsoft.com/office/drawing/2016/5/9/chartex" xmlns:cx4="http://schemas.microsoft.com/office/drawing/2016/5/10/chartex" xmlns:cx5="http://schemas.microsoft.com/office/drawing/2016/5/11/chartex" xmlns:cx6="http://schemas.microsoft.com/office/drawing/2016/5/12/chartex" xmlns:cx7="http://schemas.microsoft.com/office/drawing/2016/5/13/chartex" xmlns:cx8="http://schemas.microsoft.com/office/drawing/2016/5/14/chartex" xmlns:mc="http://schemas.openxmlformats.org/markup-compatibility/2006" xmlns:aink="http://schemas.microsoft.com/office/drawing/2016/ink" xmlns:am3d="http://schemas.microsoft.com/office/drawing/2017/model3d" xmlns:o="urn:schemas-microsoft-com:office:office" xmlns:r="http://schemas.openxmlformats.org/officeDocument/2006/relationships" xmlns:m="http://schemas.openxmlformats.org/officeDocument/2006/math" xmlns:v="urn:schemas-microsoft-com:vml" xmlns:wp14="http://schemas.microsoft.com/office/word/2010/wordprocessingDrawing" xmlns:wp="http://schemas.openxmlformats.org/drawingml/2006/wordprocessingDrawing" xmlns:w10="urn:schemas-microsoft-com:office:word" xmlns:w="http://schemas.openxmlformats.org/wordprocessingml/2006/main" xmlns:w14="http://schemas.microsoft.com/office/word/2010/wordml" xmlns:w15="http://schemas.microsoft.com/office/word/2012/wordml" xmlns:w16cid="http://schemas.microsoft.com/office/word/2016/wordml/cid" xmlns:w16se="http://schemas.microsoft.com/office/word/2015/wordml/symex" xmlns:wpg="http://schemas.microsoft.com/office/word/2010/wordprocessingGroup" xmlns:wpi="http://schemas.microsoft.com/office/word/2010/wordprocessingInk" xmlns:wne="http://schemas.microsoft.com/office/word/2006/wordml" xmlns:wps="http://schemas.microsoft.com/office/word/2010/wordprocessingShape" mc:Ignorable="w14 w15 w16se w16cid wp14">
   <w:p>
     <w:pPr>
       <w:pStyle w:val="Fuzeile"/>
@@ -391,7 +425,7 @@
 </file>
 
 <file path=word/footer3.xml><?xml version="1.0" encoding="utf-8"?>
-<w:ftr xmlns:wpc="http://schemas.microsoft.com/office/word/2010/wordprocessingCanvas" xmlns:cx="http://schemas.microsoft.com/office/drawing/2014/chartex" xmlns:cx1="http://schemas.microsoft.com/office/drawing/2015/9/8/chartex" xmlns:cx2="http://schemas.microsoft.com/office/drawing/2015/10/21/chartex" xmlns:cx3="http://schemas.microsoft.com/office/drawing/2016/5/9/chartex" xmlns:cx4="http://schemas.microsoft.com/office/drawing/2016/5/10/chartex" xmlns:cx5="http://schemas.microsoft.com/office/drawing/2016/5/11/chartex" xmlns:cx6="http://schemas.microsoft.com/office/drawing/2016/5/12/chartex" xmlns:cx7="http://schemas.microsoft.com/office/drawing/2016/5/13/chartex" xmlns:cx8="http://schemas.microsoft.com/office/drawing/2016/5/14/chartex" xmlns:mc="http://schemas.openxmlformats.org/markup-compatibility/2006" xmlns:aink="http://schemas.microsoft.com/office/drawing/2016/ink" xmlns:am3d="http://schemas.microsoft.com/office/drawing/2017/model3d" xmlns:o="urn:schemas-microsoft-com:office:office" xmlns:r="http://schemas.openxmlformats.org/officeDocument/2006/relationships" xmlns:m="http://schemas.openxmlformats.org/officeDocument/2006/math" xmlns:v="urn:schemas-microsoft-com:vml" xmlns:wp14="http://schemas.microsoft.com/office/word/2010/wordprocessingDrawing" xmlns:wp="http://schemas.openxmlformats.org/drawingml/2006/wordprocessingDrawing" xmlns:w10="urn:schemas-microsoft-com:office:word" xmlns:w="http://schemas.openxmlformats.org/wordprocessingml/2006/main" xmlns:w14="http://schemas.microsoft.com/office/word/2010/wordml" xmlns:w15="http://schemas.microsoft.com/office/word/2012/wordml" xmlns:w16cex="http://schemas.microsoft.com/office/word/2018/wordml/cex" xmlns:w16cid="http://schemas.microsoft.com/office/word/2016/wordml/cid" xmlns:w16="http://schemas.microsoft.com/office/word/2018/wordml" xmlns:w16se="http://schemas.microsoft.com/office/word/2015/wordml/symex" xmlns:wpg="http://schemas.microsoft.com/office/word/2010/wordprocessingGroup" xmlns:wpi="http://schemas.microsoft.com/office/word/2010/wordprocessingInk" xmlns:wne="http://schemas.microsoft.com/office/word/2006/wordml" xmlns:wps="http://schemas.microsoft.com/office/word/2010/wordprocessingShape" mc:Ignorable="w14 w15 w16se w16cid w16 w16cex wp14">
+<w:ftr xmlns:wpc="http://schemas.microsoft.com/office/word/2010/wordprocessingCanvas" xmlns:cx="http://schemas.microsoft.com/office/drawing/2014/chartex" xmlns:cx1="http://schemas.microsoft.com/office/drawing/2015/9/8/chartex" xmlns:cx2="http://schemas.microsoft.com/office/drawing/2015/10/21/chartex" xmlns:cx3="http://schemas.microsoft.com/office/drawing/2016/5/9/chartex" xmlns:cx4="http://schemas.microsoft.com/office/drawing/2016/5/10/chartex" xmlns:cx5="http://schemas.microsoft.com/office/drawing/2016/5/11/chartex" xmlns:cx6="http://schemas.microsoft.com/office/drawing/2016/5/12/chartex" xmlns:cx7="http://schemas.microsoft.com/office/drawing/2016/5/13/chartex" xmlns:cx8="http://schemas.microsoft.com/office/drawing/2016/5/14/chartex" xmlns:mc="http://schemas.openxmlformats.org/markup-compatibility/2006" xmlns:aink="http://schemas.microsoft.com/office/drawing/2016/ink" xmlns:am3d="http://schemas.microsoft.com/office/drawing/2017/model3d" xmlns:o="urn:schemas-microsoft-com:office:office" xmlns:r="http://schemas.openxmlformats.org/officeDocument/2006/relationships" xmlns:m="http://schemas.openxmlformats.org/officeDocument/2006/math" xmlns:v="urn:schemas-microsoft-com:vml" xmlns:wp14="http://schemas.microsoft.com/office/word/2010/wordprocessingDrawing" xmlns:wp="http://schemas.openxmlformats.org/drawingml/2006/wordprocessingDrawing" xmlns:w10="urn:schemas-microsoft-com:office:word" xmlns:w="http://schemas.openxmlformats.org/wordprocessingml/2006/main" xmlns:w14="http://schemas.microsoft.com/office/word/2010/wordml" xmlns:w15="http://schemas.microsoft.com/office/word/2012/wordml" xmlns:w16cid="http://schemas.microsoft.com/office/word/2016/wordml/cid" xmlns:w16se="http://schemas.microsoft.com/office/word/2015/wordml/symex" xmlns:wpg="http://schemas.microsoft.com/office/word/2010/wordprocessingGroup" xmlns:wpi="http://schemas.microsoft.com/office/word/2010/wordprocessingInk" xmlns:wne="http://schemas.microsoft.com/office/word/2006/wordml" xmlns:wps="http://schemas.microsoft.com/office/word/2010/wordprocessingShape" mc:Ignorable="w14 w15 w16se w16cid wp14">
   <w:p>
     <w:pPr>
       <w:pStyle w:val="Fuzeile"/>
@@ -401,7 +435,7 @@
 </file>
 
 <file path=word/footnotes.xml><?xml version="1.0" encoding="utf-8"?>
-<w:footnotes xmlns:wpc="http://schemas.microsoft.com/office/word/2010/wordprocessingCanvas" xmlns:cx="http://schemas.microsoft.com/office/drawing/2014/chartex" xmlns:cx1="http://schemas.microsoft.com/office/drawing/2015/9/8/chartex" xmlns:cx2="http://schemas.microsoft.com/office/drawing/2015/10/21/chartex" xmlns:cx3="http://schemas.microsoft.com/office/drawing/2016/5/9/chartex" xmlns:cx4="http://schemas.microsoft.com/office/drawing/2016/5/10/chartex" xmlns:cx5="http://schemas.microsoft.com/office/drawing/2016/5/11/chartex" xmlns:cx6="http://schemas.microsoft.com/office/drawing/2016/5/12/chartex" xmlns:cx7="http://schemas.microsoft.com/office/drawing/2016/5/13/chartex" xmlns:cx8="http://schemas.microsoft.com/office/drawing/2016/5/14/chartex" xmlns:mc="http://schemas.openxmlformats.org/markup-compatibility/2006" xmlns:aink="http://schemas.microsoft.com/office/drawing/2016/ink" xmlns:am3d="http://schemas.microsoft.com/office/drawing/2017/model3d" xmlns:o="urn:schemas-microsoft-com:office:office" xmlns:r="http://schemas.openxmlformats.org/officeDocument/2006/relationships" xmlns:m="http://schemas.openxmlformats.org/officeDocument/2006/math" xmlns:v="urn:schemas-microsoft-com:vml" xmlns:wp14="http://schemas.microsoft.com/office/word/2010/wordprocessingDrawing" xmlns:wp="http://schemas.openxmlformats.org/drawingml/2006/wordprocessingDrawing" xmlns:w10="urn:schemas-microsoft-com:office:word" xmlns:w="http://schemas.openxmlformats.org/wordprocessingml/2006/main" xmlns:w14="http://schemas.microsoft.com/office/word/2010/wordml" xmlns:w15="http://schemas.microsoft.com/office/word/2012/wordml" xmlns:w16cex="http://schemas.microsoft.com/office/word/2018/wordml/cex" xmlns:w16cid="http://schemas.microsoft.com/office/word/2016/wordml/cid" xmlns:w16="http://schemas.microsoft.com/office/word/2018/wordml" xmlns:w16se="http://schemas.microsoft.com/office/word/2015/wordml/symex" xmlns:wpg="http://schemas.microsoft.com/office/word/2010/wordprocessingGroup" xmlns:wpi="http://schemas.microsoft.com/office/word/2010/wordprocessingInk" xmlns:wne="http://schemas.microsoft.com/office/word/2006/wordml" xmlns:wps="http://schemas.microsoft.com/office/word/2010/wordprocessingShape" mc:Ignorable="w14 w15 w16se w16cid w16 w16cex wp14">
+<w:footnotes xmlns:wpc="http://schemas.microsoft.com/office/word/2010/wordprocessingCanvas" xmlns:cx="http://schemas.microsoft.com/office/drawing/2014/chartex" xmlns:cx1="http://schemas.microsoft.com/office/drawing/2015/9/8/chartex" xmlns:cx2="http://schemas.microsoft.com/office/drawing/2015/10/21/chartex" xmlns:cx3="http://schemas.microsoft.com/office/drawing/2016/5/9/chartex" xmlns:cx4="http://schemas.microsoft.com/office/drawing/2016/5/10/chartex" xmlns:cx5="http://schemas.microsoft.com/office/drawing/2016/5/11/chartex" xmlns:cx6="http://schemas.microsoft.com/office/drawing/2016/5/12/chartex" xmlns:cx7="http://schemas.microsoft.com/office/drawing/2016/5/13/chartex" xmlns:cx8="http://schemas.microsoft.com/office/drawing/2016/5/14/chartex" xmlns:mc="http://schemas.openxmlformats.org/markup-compatibility/2006" xmlns:aink="http://schemas.microsoft.com/office/drawing/2016/ink" xmlns:am3d="http://schemas.microsoft.com/office/drawing/2017/model3d" xmlns:o="urn:schemas-microsoft-com:office:office" xmlns:r="http://schemas.openxmlformats.org/officeDocument/2006/relationships" xmlns:m="http://schemas.openxmlformats.org/officeDocument/2006/math" xmlns:v="urn:schemas-microsoft-com:vml" xmlns:wp14="http://schemas.microsoft.com/office/word/2010/wordprocessingDrawing" xmlns:wp="http://schemas.openxmlformats.org/drawingml/2006/wordprocessingDrawing" xmlns:w10="urn:schemas-microsoft-com:office:word" xmlns:w="http://schemas.openxmlformats.org/wordprocessingml/2006/main" xmlns:w14="http://schemas.microsoft.com/office/word/2010/wordml" xmlns:w15="http://schemas.microsoft.com/office/word/2012/wordml" xmlns:w16cid="http://schemas.microsoft.com/office/word/2016/wordml/cid" xmlns:w16se="http://schemas.microsoft.com/office/word/2015/wordml/symex" xmlns:wpg="http://schemas.microsoft.com/office/word/2010/wordprocessingGroup" xmlns:wpi="http://schemas.microsoft.com/office/word/2010/wordprocessingInk" xmlns:wne="http://schemas.microsoft.com/office/word/2006/wordml" xmlns:wps="http://schemas.microsoft.com/office/word/2010/wordprocessingShape" mc:Ignorable="w14 w15 w16se w16cid wp14">
   <w:footnote w:type="separator" w:id="-1">
     <w:p>
       <w:pPr>
@@ -426,7 +460,7 @@
 </file>
 
 <file path=word/header1.xml><?xml version="1.0" encoding="utf-8"?>
-<w:hdr xmlns:wpc="http://schemas.microsoft.com/office/word/2010/wordprocessingCanvas" xmlns:cx="http://schemas.microsoft.com/office/drawing/2014/chartex" xmlns:cx1="http://schemas.microsoft.com/office/drawing/2015/9/8/chartex" xmlns:cx2="http://schemas.microsoft.com/office/drawing/2015/10/21/chartex" xmlns:cx3="http://schemas.microsoft.com/office/drawing/2016/5/9/chartex" xmlns:cx4="http://schemas.microsoft.com/office/drawing/2016/5/10/chartex" xmlns:cx5="http://schemas.microsoft.com/office/drawing/2016/5/11/chartex" xmlns:cx6="http://schemas.microsoft.com/office/drawing/2016/5/12/chartex" xmlns:cx7="http://schemas.microsoft.com/office/drawing/2016/5/13/chartex" xmlns:cx8="http://schemas.microsoft.com/office/drawing/2016/5/14/chartex" xmlns:mc="http://schemas.openxmlformats.org/markup-compatibility/2006" xmlns:aink="http://schemas.microsoft.com/office/drawing/2016/ink" xmlns:am3d="http://schemas.microsoft.com/office/drawing/2017/model3d" xmlns:o="urn:schemas-microsoft-com:office:office" xmlns:r="http://schemas.openxmlformats.org/officeDocument/2006/relationships" xmlns:m="http://schemas.openxmlformats.org/officeDocument/2006/math" xmlns:v="urn:schemas-microsoft-com:vml" xmlns:wp14="http://schemas.microsoft.com/office/word/2010/wordprocessingDrawing" xmlns:wp="http://schemas.openxmlformats.org/drawingml/2006/wordprocessingDrawing" xmlns:w10="urn:schemas-microsoft-com:office:word" xmlns:w="http://schemas.openxmlformats.org/wordprocessingml/2006/main" xmlns:w14="http://schemas.microsoft.com/office/word/2010/wordml" xmlns:w15="http://schemas.microsoft.com/office/word/2012/wordml" xmlns:w16cex="http://schemas.microsoft.com/office/word/2018/wordml/cex" xmlns:w16cid="http://schemas.microsoft.com/office/word/2016/wordml/cid" xmlns:w16="http://schemas.microsoft.com/office/word/2018/wordml" xmlns:w16se="http://schemas.microsoft.com/office/word/2015/wordml/symex" xmlns:wpg="http://schemas.microsoft.com/office/word/2010/wordprocessingGroup" xmlns:wpi="http://schemas.microsoft.com/office/word/2010/wordprocessingInk" xmlns:wne="http://schemas.microsoft.com/office/word/2006/wordml" xmlns:wps="http://schemas.microsoft.com/office/word/2010/wordprocessingShape" mc:Ignorable="w14 w15 w16se w16cid w16 w16cex wp14">
+<w:hdr xmlns:wpc="http://schemas.microsoft.com/office/word/2010/wordprocessingCanvas" xmlns:cx="http://schemas.microsoft.com/office/drawing/2014/chartex" xmlns:cx1="http://schemas.microsoft.com/office/drawing/2015/9/8/chartex" xmlns:cx2="http://schemas.microsoft.com/office/drawing/2015/10/21/chartex" xmlns:cx3="http://schemas.microsoft.com/office/drawing/2016/5/9/chartex" xmlns:cx4="http://schemas.microsoft.com/office/drawing/2016/5/10/chartex" xmlns:cx5="http://schemas.microsoft.com/office/drawing/2016/5/11/chartex" xmlns:cx6="http://schemas.microsoft.com/office/drawing/2016/5/12/chartex" xmlns:cx7="http://schemas.microsoft.com/office/drawing/2016/5/13/chartex" xmlns:cx8="http://schemas.microsoft.com/office/drawing/2016/5/14/chartex" xmlns:mc="http://schemas.openxmlformats.org/markup-compatibility/2006" xmlns:aink="http://schemas.microsoft.com/office/drawing/2016/ink" xmlns:am3d="http://schemas.microsoft.com/office/drawing/2017/model3d" xmlns:o="urn:schemas-microsoft-com:office:office" xmlns:r="http://schemas.openxmlformats.org/officeDocument/2006/relationships" xmlns:m="http://schemas.openxmlformats.org/officeDocument/2006/math" xmlns:v="urn:schemas-microsoft-com:vml" xmlns:wp14="http://schemas.microsoft.com/office/word/2010/wordprocessingDrawing" xmlns:wp="http://schemas.openxmlformats.org/drawingml/2006/wordprocessingDrawing" xmlns:w10="urn:schemas-microsoft-com:office:word" xmlns:w="http://schemas.openxmlformats.org/wordprocessingml/2006/main" xmlns:w14="http://schemas.microsoft.com/office/word/2010/wordml" xmlns:w15="http://schemas.microsoft.com/office/word/2012/wordml" xmlns:w16cid="http://schemas.microsoft.com/office/word/2016/wordml/cid" xmlns:w16se="http://schemas.microsoft.com/office/word/2015/wordml/symex" xmlns:wpg="http://schemas.microsoft.com/office/word/2010/wordprocessingGroup" xmlns:wpi="http://schemas.microsoft.com/office/word/2010/wordprocessingInk" xmlns:wne="http://schemas.microsoft.com/office/word/2006/wordml" xmlns:wps="http://schemas.microsoft.com/office/word/2010/wordprocessingShape" mc:Ignorable="w14 w15 w16se w16cid wp14">
   <w:p>
     <w:pPr>
       <w:pStyle w:val="Kopfzeile"/>
@@ -436,7 +470,7 @@
 </file>
 
 <file path=word/header2.xml><?xml version="1.0" encoding="utf-8"?>
-<w:hdr xmlns:wpc="http://schemas.microsoft.com/office/word/2010/wordprocessingCanvas" xmlns:cx="http://schemas.microsoft.com/office/drawing/2014/chartex" xmlns:cx1="http://schemas.microsoft.com/office/drawing/2015/9/8/chartex" xmlns:cx2="http://schemas.microsoft.com/office/drawing/2015/10/21/chartex" xmlns:cx3="http://schemas.microsoft.com/office/drawing/2016/5/9/chartex" xmlns:cx4="http://schemas.microsoft.com/office/drawing/2016/5/10/chartex" xmlns:cx5="http://schemas.microsoft.com/office/drawing/2016/5/11/chartex" xmlns:cx6="http://schemas.microsoft.com/office/drawing/2016/5/12/chartex" xmlns:cx7="http://schemas.microsoft.com/office/drawing/2016/5/13/chartex" xmlns:cx8="http://schemas.microsoft.com/office/drawing/2016/5/14/chartex" xmlns:mc="http://schemas.openxmlformats.org/markup-compatibility/2006" xmlns:aink="http://schemas.microsoft.com/office/drawing/2016/ink" xmlns:am3d="http://schemas.microsoft.com/office/drawing/2017/model3d" xmlns:o="urn:schemas-microsoft-com:office:office" xmlns:r="http://schemas.openxmlformats.org/officeDocument/2006/relationships" xmlns:m="http://schemas.openxmlformats.org/officeDocument/2006/math" xmlns:v="urn:schemas-microsoft-com:vml" xmlns:wp14="http://schemas.microsoft.com/office/word/2010/wordprocessingDrawing" xmlns:wp="http://schemas.openxmlformats.org/drawingml/2006/wordprocessingDrawing" xmlns:w10="urn:schemas-microsoft-com:office:word" xmlns:w="http://schemas.openxmlformats.org/wordprocessingml/2006/main" xmlns:w14="http://schemas.microsoft.com/office/word/2010/wordml" xmlns:w15="http://schemas.microsoft.com/office/word/2012/wordml" xmlns:w16cex="http://schemas.microsoft.com/office/word/2018/wordml/cex" xmlns:w16cid="http://schemas.microsoft.com/office/word/2016/wordml/cid" xmlns:w16="http://schemas.microsoft.com/office/word/2018/wordml" xmlns:w16se="http://schemas.microsoft.com/office/word/2015/wordml/symex" xmlns:wpg="http://schemas.microsoft.com/office/word/2010/wordprocessingGroup" xmlns:wpi="http://schemas.microsoft.com/office/word/2010/wordprocessingInk" xmlns:wne="http://schemas.microsoft.com/office/word/2006/wordml" xmlns:wps="http://schemas.microsoft.com/office/word/2010/wordprocessingShape" mc:Ignorable="w14 w15 w16se w16cid w16 w16cex wp14">
+<w:hdr xmlns:wpc="http://schemas.microsoft.com/office/word/2010/wordprocessingCanvas" xmlns:cx="http://schemas.microsoft.com/office/drawing/2014/chartex" xmlns:cx1="http://schemas.microsoft.com/office/drawing/2015/9/8/chartex" xmlns:cx2="http://schemas.microsoft.com/office/drawing/2015/10/21/chartex" xmlns:cx3="http://schemas.microsoft.com/office/drawing/2016/5/9/chartex" xmlns:cx4="http://schemas.microsoft.com/office/drawing/2016/5/10/chartex" xmlns:cx5="http://schemas.microsoft.com/office/drawing/2016/5/11/chartex" xmlns:cx6="http://schemas.microsoft.com/office/drawing/2016/5/12/chartex" xmlns:cx7="http://schemas.microsoft.com/office/drawing/2016/5/13/chartex" xmlns:cx8="http://schemas.microsoft.com/office/drawing/2016/5/14/chartex" xmlns:mc="http://schemas.openxmlformats.org/markup-compatibility/2006" xmlns:aink="http://schemas.microsoft.com/office/drawing/2016/ink" xmlns:am3d="http://schemas.microsoft.com/office/drawing/2017/model3d" xmlns:o="urn:schemas-microsoft-com:office:office" xmlns:r="http://schemas.openxmlformats.org/officeDocument/2006/relationships" xmlns:m="http://schemas.openxmlformats.org/officeDocument/2006/math" xmlns:v="urn:schemas-microsoft-com:vml" xmlns:wp14="http://schemas.microsoft.com/office/word/2010/wordprocessingDrawing" xmlns:wp="http://schemas.openxmlformats.org/drawingml/2006/wordprocessingDrawing" xmlns:w10="urn:schemas-microsoft-com:office:word" xmlns:w="http://schemas.openxmlformats.org/wordprocessingml/2006/main" xmlns:w14="http://schemas.microsoft.com/office/word/2010/wordml" xmlns:w15="http://schemas.microsoft.com/office/word/2012/wordml" xmlns:w16cid="http://schemas.microsoft.com/office/word/2016/wordml/cid" xmlns:w16se="http://schemas.microsoft.com/office/word/2015/wordml/symex" xmlns:wpg="http://schemas.microsoft.com/office/word/2010/wordprocessingGroup" xmlns:wpi="http://schemas.microsoft.com/office/word/2010/wordprocessingInk" xmlns:wne="http://schemas.microsoft.com/office/word/2006/wordml" xmlns:wps="http://schemas.microsoft.com/office/word/2010/wordprocessingShape" mc:Ignorable="w14 w15 w16se w16cid wp14">
   <w:p>
     <w:pPr>
       <w:pStyle w:val="Kopfzeile"/>
@@ -446,7 +480,7 @@
 </file>
 
 <file path=word/header3.xml><?xml version="1.0" encoding="utf-8"?>
-<w:hdr xmlns:wpc="http://schemas.microsoft.com/office/word/2010/wordprocessingCanvas" xmlns:cx="http://schemas.microsoft.com/office/drawing/2014/chartex" xmlns:cx1="http://schemas.microsoft.com/office/drawing/2015/9/8/chartex" xmlns:cx2="http://schemas.microsoft.com/office/drawing/2015/10/21/chartex" xmlns:cx3="http://schemas.microsoft.com/office/drawing/2016/5/9/chartex" xmlns:cx4="http://schemas.microsoft.com/office/drawing/2016/5/10/chartex" xmlns:cx5="http://schemas.microsoft.com/office/drawing/2016/5/11/chartex" xmlns:cx6="http://schemas.microsoft.com/office/drawing/2016/5/12/chartex" xmlns:cx7="http://schemas.microsoft.com/office/drawing/2016/5/13/chartex" xmlns:cx8="http://schemas.microsoft.com/office/drawing/2016/5/14/chartex" xmlns:mc="http://schemas.openxmlformats.org/markup-compatibility/2006" xmlns:aink="http://schemas.microsoft.com/office/drawing/2016/ink" xmlns:am3d="http://schemas.microsoft.com/office/drawing/2017/model3d" xmlns:o="urn:schemas-microsoft-com:office:office" xmlns:r="http://schemas.openxmlformats.org/officeDocument/2006/relationships" xmlns:m="http://schemas.openxmlformats.org/officeDocument/2006/math" xmlns:v="urn:schemas-microsoft-com:vml" xmlns:wp14="http://schemas.microsoft.com/office/word/2010/wordprocessingDrawing" xmlns:wp="http://schemas.openxmlformats.org/drawingml/2006/wordprocessingDrawing" xmlns:w10="urn:schemas-microsoft-com:office:word" xmlns:w="http://schemas.openxmlformats.org/wordprocessingml/2006/main" xmlns:w14="http://schemas.microsoft.com/office/word/2010/wordml" xmlns:w15="http://schemas.microsoft.com/office/word/2012/wordml" xmlns:w16cex="http://schemas.microsoft.com/office/word/2018/wordml/cex" xmlns:w16cid="http://schemas.microsoft.com/office/word/2016/wordml/cid" xmlns:w16="http://schemas.microsoft.com/office/word/2018/wordml" xmlns:w16se="http://schemas.microsoft.com/office/word/2015/wordml/symex" xmlns:wpg="http://schemas.microsoft.com/office/word/2010/wordprocessingGroup" xmlns:wpi="http://schemas.microsoft.com/office/word/2010/wordprocessingInk" xmlns:wne="http://schemas.microsoft.com/office/word/2006/wordml" xmlns:wps="http://schemas.microsoft.com/office/word/2010/wordprocessingShape" mc:Ignorable="w14 w15 w16se w16cid w16 w16cex wp14">
+<w:hdr xmlns:wpc="http://schemas.microsoft.com/office/word/2010/wordprocessingCanvas" xmlns:cx="http://schemas.microsoft.com/office/drawing/2014/chartex" xmlns:cx1="http://schemas.microsoft.com/office/drawing/2015/9/8/chartex" xmlns:cx2="http://schemas.microsoft.com/office/drawing/2015/10/21/chartex" xmlns:cx3="http://schemas.microsoft.com/office/drawing/2016/5/9/chartex" xmlns:cx4="http://schemas.microsoft.com/office/drawing/2016/5/10/chartex" xmlns:cx5="http://schemas.microsoft.com/office/drawing/2016/5/11/chartex" xmlns:cx6="http://schemas.microsoft.com/office/drawing/2016/5/12/chartex" xmlns:cx7="http://schemas.microsoft.com/office/drawing/2016/5/13/chartex" xmlns:cx8="http://schemas.microsoft.com/office/drawing/2016/5/14/chartex" xmlns:mc="http://schemas.openxmlformats.org/markup-compatibility/2006" xmlns:aink="http://schemas.microsoft.com/office/drawing/2016/ink" xmlns:am3d="http://schemas.microsoft.com/office/drawing/2017/model3d" xmlns:o="urn:schemas-microsoft-com:office:office" xmlns:r="http://schemas.openxmlformats.org/officeDocument/2006/relationships" xmlns:m="http://schemas.openxmlformats.org/officeDocument/2006/math" xmlns:v="urn:schemas-microsoft-com:vml" xmlns:wp14="http://schemas.microsoft.com/office/word/2010/wordprocessingDrawing" xmlns:wp="http://schemas.openxmlformats.org/drawingml/2006/wordprocessingDrawing" xmlns:w10="urn:schemas-microsoft-com:office:word" xmlns:w="http://schemas.openxmlformats.org/wordprocessingml/2006/main" xmlns:w14="http://schemas.microsoft.com/office/word/2010/wordml" xmlns:w15="http://schemas.microsoft.com/office/word/2012/wordml" xmlns:w16cid="http://schemas.microsoft.com/office/word/2016/wordml/cid" xmlns:w16se="http://schemas.microsoft.com/office/word/2015/wordml/symex" xmlns:wpg="http://schemas.microsoft.com/office/word/2010/wordprocessingGroup" xmlns:wpi="http://schemas.microsoft.com/office/word/2010/wordprocessingInk" xmlns:wne="http://schemas.microsoft.com/office/word/2006/wordml" xmlns:wps="http://schemas.microsoft.com/office/word/2010/wordprocessingShape" mc:Ignorable="w14 w15 w16se w16cid wp14">
   <w:p>
     <w:pPr>
       <w:pStyle w:val="Kopfzeile"/>
@@ -456,7 +490,7 @@
 </file>
 
 <file path=word/numbering.xml><?xml version="1.0" encoding="utf-8"?>
-<w:numbering xmlns:wpc="http://schemas.microsoft.com/office/word/2010/wordprocessingCanvas" xmlns:cx="http://schemas.microsoft.com/office/drawing/2014/chartex" xmlns:cx1="http://schemas.microsoft.com/office/drawing/2015/9/8/chartex" xmlns:cx2="http://schemas.microsoft.com/office/drawing/2015/10/21/chartex" xmlns:cx3="http://schemas.microsoft.com/office/drawing/2016/5/9/chartex" xmlns:cx4="http://schemas.microsoft.com/office/drawing/2016/5/10/chartex" xmlns:cx5="http://schemas.microsoft.com/office/drawing/2016/5/11/chartex" xmlns:cx6="http://schemas.microsoft.com/office/drawing/2016/5/12/chartex" xmlns:cx7="http://schemas.microsoft.com/office/drawing/2016/5/13/chartex" xmlns:cx8="http://schemas.microsoft.com/office/drawing/2016/5/14/chartex" xmlns:mc="http://schemas.openxmlformats.org/markup-compatibility/2006" xmlns:aink="http://schemas.microsoft.com/office/drawing/2016/ink" xmlns:am3d="http://schemas.microsoft.com/office/drawing/2017/model3d" xmlns:o="urn:schemas-microsoft-com:office:office" xmlns:r="http://schemas.openxmlformats.org/officeDocument/2006/relationships" xmlns:m="http://schemas.openxmlformats.org/officeDocument/2006/math" xmlns:v="urn:schemas-microsoft-com:vml" xmlns:wp14="http://schemas.microsoft.com/office/word/2010/wordprocessingDrawing" xmlns:wp="http://schemas.openxmlformats.org/drawingml/2006/wordprocessingDrawing" xmlns:w10="urn:schemas-microsoft-com:office:word" xmlns:w="http://schemas.openxmlformats.org/wordprocessingml/2006/main" xmlns:w14="http://schemas.microsoft.com/office/word/2010/wordml" xmlns:w15="http://schemas.microsoft.com/office/word/2012/wordml" xmlns:w16cex="http://schemas.microsoft.com/office/word/2018/wordml/cex" xmlns:w16cid="http://schemas.microsoft.com/office/word/2016/wordml/cid" xmlns:w16="http://schemas.microsoft.com/office/word/2018/wordml" xmlns:w16se="http://schemas.microsoft.com/office/word/2015/wordml/symex" xmlns:wpg="http://schemas.microsoft.com/office/word/2010/wordprocessingGroup" xmlns:wpi="http://schemas.microsoft.com/office/word/2010/wordprocessingInk" xmlns:wne="http://schemas.microsoft.com/office/word/2006/wordml" xmlns:wps="http://schemas.microsoft.com/office/word/2010/wordprocessingShape" mc:Ignorable="w14 w15 w16se w16cid w16 w16cex wp14">
+<w:numbering xmlns:wpc="http://schemas.microsoft.com/office/word/2010/wordprocessingCanvas" xmlns:cx="http://schemas.microsoft.com/office/drawing/2014/chartex" xmlns:cx1="http://schemas.microsoft.com/office/drawing/2015/9/8/chartex" xmlns:cx2="http://schemas.microsoft.com/office/drawing/2015/10/21/chartex" xmlns:cx3="http://schemas.microsoft.com/office/drawing/2016/5/9/chartex" xmlns:cx4="http://schemas.microsoft.com/office/drawing/2016/5/10/chartex" xmlns:cx5="http://schemas.microsoft.com/office/drawing/2016/5/11/chartex" xmlns:cx6="http://schemas.microsoft.com/office/drawing/2016/5/12/chartex" xmlns:cx7="http://schemas.microsoft.com/office/drawing/2016/5/13/chartex" xmlns:cx8="http://schemas.microsoft.com/office/drawing/2016/5/14/chartex" xmlns:mc="http://schemas.openxmlformats.org/markup-compatibility/2006" xmlns:aink="http://schemas.microsoft.com/office/drawing/2016/ink" xmlns:am3d="http://schemas.microsoft.com/office/drawing/2017/model3d" xmlns:o="urn:schemas-microsoft-com:office:office" xmlns:r="http://schemas.openxmlformats.org/officeDocument/2006/relationships" xmlns:m="http://schemas.openxmlformats.org/officeDocument/2006/math" xmlns:v="urn:schemas-microsoft-com:vml" xmlns:wp14="http://schemas.microsoft.com/office/word/2010/wordprocessingDrawing" xmlns:wp="http://schemas.openxmlformats.org/drawingml/2006/wordprocessingDrawing" xmlns:w10="urn:schemas-microsoft-com:office:word" xmlns:w="http://schemas.openxmlformats.org/wordprocessingml/2006/main" xmlns:w14="http://schemas.microsoft.com/office/word/2010/wordml" xmlns:w15="http://schemas.microsoft.com/office/word/2012/wordml" xmlns:w16cid="http://schemas.microsoft.com/office/word/2016/wordml/cid" xmlns:w16se="http://schemas.microsoft.com/office/word/2015/wordml/symex" xmlns:wpg="http://schemas.microsoft.com/office/word/2010/wordprocessingGroup" xmlns:wpi="http://schemas.microsoft.com/office/word/2010/wordprocessingInk" xmlns:wne="http://schemas.microsoft.com/office/word/2006/wordml" xmlns:wps="http://schemas.microsoft.com/office/word/2010/wordprocessingShape" mc:Ignorable="w14 w15 w16se w16cid wp14">
   <w:abstractNum w:abstractNumId="0" w15:restartNumberingAfterBreak="0">
     <w:nsid w:val="0C3E521B"/>
     <w:multiLevelType w:val="hybridMultilevel"/>
@@ -913,7 +947,7 @@
 </file>
 
 <file path=word/styles.xml><?xml version="1.0" encoding="utf-8"?>
-<w:styles xmlns:mc="http://schemas.openxmlformats.org/markup-compatibility/2006" xmlns:r="http://schemas.openxmlformats.org/officeDocument/2006/relationships" xmlns:w="http://schemas.openxmlformats.org/wordprocessingml/2006/main" xmlns:w14="http://schemas.microsoft.com/office/word/2010/wordml" xmlns:w15="http://schemas.microsoft.com/office/word/2012/wordml" xmlns:w16cex="http://schemas.microsoft.com/office/word/2018/wordml/cex" xmlns:w16cid="http://schemas.microsoft.com/office/word/2016/wordml/cid" xmlns:w16="http://schemas.microsoft.com/office/word/2018/wordml" xmlns:w16se="http://schemas.microsoft.com/office/word/2015/wordml/symex" mc:Ignorable="w14 w15 w16se w16cid w16 w16cex">
+<w:styles xmlns:mc="http://schemas.openxmlformats.org/markup-compatibility/2006" xmlns:r="http://schemas.openxmlformats.org/officeDocument/2006/relationships" xmlns:w="http://schemas.openxmlformats.org/wordprocessingml/2006/main" xmlns:w14="http://schemas.microsoft.com/office/word/2010/wordml" xmlns:w15="http://schemas.microsoft.com/office/word/2012/wordml" xmlns:w16cid="http://schemas.microsoft.com/office/word/2016/wordml/cid" xmlns:w16se="http://schemas.microsoft.com/office/word/2015/wordml/symex" mc:Ignorable="w14 w15 w16se w16cid">
   <w:docDefaults>
     <w:rPrDefault>
       <w:rPr>

</xml_diff>